<commit_message>
new folder structure to refrence files in readers guide for portfolio
</commit_message>
<xml_diff>
--- a/Documentation/Research document.docx
+++ b/Documentation/Research document.docx
@@ -604,11 +604,9 @@
           <w:pPr>
             <w:pStyle w:val="Kopvaninhoudsopgave"/>
           </w:pPr>
-          <w:proofErr w:type="spellStart"/>
           <w:r>
-            <w:t>Inhoudsopgave</w:t>
+            <w:t>Table of content</w:t>
           </w:r>
-          <w:proofErr w:type="spellEnd"/>
         </w:p>
         <w:p>
           <w:pPr>
@@ -6138,13 +6136,7 @@
     </w:p>
     <w:p>
       <w:r>
-        <w:t xml:space="preserve">In </w:t>
-      </w:r>
-      <w:r>
-        <w:t>mid-2001</w:t>
-      </w:r>
-      <w:r>
-        <w:t xml:space="preserve">, against the setting of the </w:t>
+        <w:t xml:space="preserve">In mid-2001, against the setting of the </w:t>
       </w:r>
       <w:proofErr w:type="spellStart"/>
       <w:r>
@@ -6152,25 +6144,7 @@
       </w:r>
       <w:proofErr w:type="spellEnd"/>
       <w:r>
-        <w:t xml:space="preserve"> Mountains in </w:t>
-      </w:r>
-      <w:r>
-        <w:t>Snowbird</w:t>
-      </w:r>
-      <w:r>
-        <w:t xml:space="preserve">, Utah, US, 17 individuals accumulated to examine the eventual fate of programming advancement. The issue, they concurred, was that organizations were so </w:t>
-      </w:r>
-      <w:r>
-        <w:t>centred</w:t>
-      </w:r>
-      <w:r>
-        <w:t xml:space="preserve"> around unnecessarily arranging and recording their product advancement cycles that they were neglecting to focus on what truly made a difference: fulfilling their clients. Organizations might have promoted corporate qualities, for example, "greatness" and "trustworthiness," however these qualities did essentially nothing to assist with directing individuals in the correct heading, particularly programming designers. That expected to change. A large number of the </w:t>
-      </w:r>
-      <w:r>
-        <w:t>Snowbird</w:t>
-      </w:r>
-      <w:r>
-        <w:t xml:space="preserve"> 17 previously had thoughts regarding how to introduce the new period of programming improvement. The outing to the mountains was their opportunity to examine this inside and out.</w:t>
+        <w:t xml:space="preserve"> Mountains in Snowbird, Utah, US, 17 individuals accumulated to examine the eventual fate of programming advancement. The issue, they concurred, was that organizations were so centred around unnecessarily arranging and recording their product advancement cycles that they were neglecting to focus on what truly made a difference: fulfilling their clients. Organizations might have promoted corporate qualities, for example, "greatness" and "trustworthiness," however these qualities did essentially nothing to assist with directing individuals in the correct heading, particularly programming designers. That expected to change. A large number of the Snowbird 17 previously had thoughts regarding how to introduce the new period of programming improvement. The outing to the mountains was their opportunity to examine this inside and out.</w:t>
       </w:r>
     </w:p>
     <w:p>
@@ -6491,125 +6465,89 @@
     </w:p>
     <w:p>
       <w:r>
-        <w:t>Non-</w:t>
-      </w:r>
-      <w:r>
-        <w:t>functional</w:t>
+        <w:t>Non-functional requirement characterize how well an answer needs to perform. Otherwise called quality credits, non-functional requirements depict the overall qualities of an item or framework. They depict how it should act and lay out requirements on its usefulness.</w:t>
+      </w:r>
+    </w:p>
+    <w:p>
+      <w:r>
+        <w:t>Non-functional requirements are generally founded on something you can measure. Like convenience, security, unwavering quality and performance.</w:t>
+      </w:r>
+    </w:p>
+    <w:p>
+      <w:pPr>
+        <w:pStyle w:val="Kop3"/>
+      </w:pPr>
+      <w:bookmarkStart w:id="24" w:name="_Toc116304447"/>
+      <w:r>
+        <w:t>User stories</w:t>
+      </w:r>
+      <w:bookmarkEnd w:id="24"/>
+    </w:p>
+    <w:p>
+      <w:r>
+        <w:t>User</w:t>
+      </w:r>
+      <w:r>
+        <w:t xml:space="preserve"> stories will assist with communicating prerequisites according to the viewpoint of an end client. Distinguishing </w:t>
+      </w:r>
+      <w:r>
+        <w:t>user</w:t>
+      </w:r>
+      <w:r>
+        <w:t xml:space="preserve"> stories toward the start of an undertaking can assist with joining individuals survey which highlights are the most significant and foster items or administrations that address the issues of the individual getting them. They can likewise assist with joining individuals separate explicit item includes into more modest and more reasonable undertakings.</w:t>
       </w:r>
       <w:r>
         <w:t xml:space="preserve"> </w:t>
       </w:r>
       <w:r>
-        <w:t>requirement</w:t>
-      </w:r>
-      <w:r>
-        <w:t xml:space="preserve"> characterize how well an answer needs to perform. Otherwise called quality credits, non-</w:t>
-      </w:r>
-      <w:r>
-        <w:t>functional requirements</w:t>
-      </w:r>
-      <w:r>
-        <w:t xml:space="preserve"> depict the overall qualities of an item or framework. They depict how it should act and lay out requirements on its usefulness.</w:t>
-      </w:r>
-    </w:p>
-    <w:p>
-      <w:r>
-        <w:t>Non-</w:t>
-      </w:r>
-      <w:r>
-        <w:t>functional requirements</w:t>
-      </w:r>
-      <w:r>
-        <w:t xml:space="preserve"> are generally founded on something you can </w:t>
-      </w:r>
-      <w:r>
-        <w:t>measure</w:t>
-      </w:r>
-      <w:r>
-        <w:t xml:space="preserve">. Like convenience, security, unwavering quality and </w:t>
-      </w:r>
-      <w:r>
-        <w:t>performance</w:t>
-      </w:r>
-      <w:r>
-        <w:t>.</w:t>
+        <w:t>Example:</w:t>
+      </w:r>
+    </w:p>
+    <w:p>
+      <w:pPr>
+        <w:pStyle w:val="Lijstalinea"/>
+        <w:numPr>
+          <w:ilvl w:val="0"/>
+          <w:numId w:val="30"/>
+        </w:numPr>
+      </w:pPr>
+      <w:r>
+        <w:t>As a user, I would like to receive an email after registration so I can confirm my email address.</w:t>
+      </w:r>
+    </w:p>
+    <w:p>
+      <w:pPr>
+        <w:pStyle w:val="Lijstalinea"/>
+        <w:numPr>
+          <w:ilvl w:val="0"/>
+          <w:numId w:val="30"/>
+        </w:numPr>
+      </w:pPr>
+      <w:r>
+        <w:t>As a customer service representative, I need to improve our customer response time so we can retain customers.</w:t>
+      </w:r>
+    </w:p>
+    <w:p>
+      <w:pPr>
+        <w:pStyle w:val="Lijstalinea"/>
+        <w:numPr>
+          <w:ilvl w:val="0"/>
+          <w:numId w:val="30"/>
+        </w:numPr>
+      </w:pPr>
+      <w:r>
+        <w:t>As an investor, I need to see a daily summary of my investment accounts so I can focus on which one needs my immediate attention.</w:t>
+      </w:r>
+    </w:p>
+    <w:p>
+      <w:r>
+        <w:t>These user stories clearly define what features they may want and why. By identifying users' needs with user stories, teams can focus on producing higher-quality products and services.</w:t>
       </w:r>
     </w:p>
     <w:p>
       <w:pPr>
         <w:pStyle w:val="Kop3"/>
       </w:pPr>
-      <w:bookmarkStart w:id="24" w:name="_Toc116304447"/>
-      <w:r>
-        <w:t>User stories</w:t>
-      </w:r>
-      <w:bookmarkEnd w:id="24"/>
-    </w:p>
-    <w:p>
-      <w:r>
-        <w:t>User</w:t>
-      </w:r>
-      <w:r>
-        <w:t xml:space="preserve"> stories will assist with communicating prerequisites according to the viewpoint of an end client. Distinguishing </w:t>
-      </w:r>
-      <w:r>
-        <w:t>user</w:t>
-      </w:r>
-      <w:r>
-        <w:t xml:space="preserve"> stories toward the start of an undertaking can assist with joining individuals survey which highlights are the most significant and foster items or administrations that address the issues of the individual getting them. They can likewise assist with joining individuals separate explicit item includes into more modest and more reasonable undertakings.</w:t>
-      </w:r>
-      <w:r>
-        <w:t xml:space="preserve"> </w:t>
-      </w:r>
-      <w:r>
-        <w:t>Example:</w:t>
-      </w:r>
-    </w:p>
-    <w:p>
-      <w:pPr>
-        <w:pStyle w:val="Lijstalinea"/>
-        <w:numPr>
-          <w:ilvl w:val="0"/>
-          <w:numId w:val="30"/>
-        </w:numPr>
-      </w:pPr>
-      <w:r>
-        <w:t>As a user, I would like to receive an email after registration so I can confirm my email address.</w:t>
-      </w:r>
-    </w:p>
-    <w:p>
-      <w:pPr>
-        <w:pStyle w:val="Lijstalinea"/>
-        <w:numPr>
-          <w:ilvl w:val="0"/>
-          <w:numId w:val="30"/>
-        </w:numPr>
-      </w:pPr>
-      <w:r>
-        <w:t>As a customer service representative, I need to improve our customer response time so we can retain customers.</w:t>
-      </w:r>
-    </w:p>
-    <w:p>
-      <w:pPr>
-        <w:pStyle w:val="Lijstalinea"/>
-        <w:numPr>
-          <w:ilvl w:val="0"/>
-          <w:numId w:val="30"/>
-        </w:numPr>
-      </w:pPr>
-      <w:r>
-        <w:t>As an investor, I need to see a daily summary of my investment accounts so I can focus on which one needs my immediate attention.</w:t>
-      </w:r>
-    </w:p>
-    <w:p>
-      <w:r>
-        <w:t>These user stories clearly define what features they may want and why. By identifying users' needs with user stories, teams can focus on producing higher-quality products and services.</w:t>
-      </w:r>
-    </w:p>
-    <w:p>
-      <w:pPr>
-        <w:pStyle w:val="Kop3"/>
-      </w:pPr>
       <w:bookmarkStart w:id="25" w:name="_Toc116304448"/>
       <w:r>
         <w:t>Acceptance criteria</w:t>
@@ -6633,10 +6571,7 @@
         <w:t xml:space="preserve"> to recognize which measurements they can use to evaluate the progress of a task. Here are a few instances of </w:t>
       </w:r>
       <w:r>
-        <w:t>acceptance criteria</w:t>
-      </w:r>
-      <w:r>
-        <w:t>:</w:t>
+        <w:t>acceptance criteria:</w:t>
       </w:r>
     </w:p>
     <w:p>
@@ -6996,13 +6931,7 @@
     </w:p>
     <w:p>
       <w:r>
-        <w:t xml:space="preserve">MariaDB is a fork of the MySQL database the board framework. The RDBMS offers information handling abilities for both little and </w:t>
-      </w:r>
-      <w:r>
-        <w:t>endeavour</w:t>
-      </w:r>
-      <w:r>
-        <w:t xml:space="preserve"> undertakings.</w:t>
+        <w:t>MariaDB is a fork of the MySQL database the board framework. The RDBMS offers information handling abilities for both little and endeavour undertakings.</w:t>
       </w:r>
     </w:p>
     <w:p>

</xml_diff>